<commit_message>
updating to new tester
</commit_message>
<xml_diff>
--- a/assignments/AlgorithmAnalysis/files/AnalysisHWSample.docx
+++ b/assignments/AlgorithmAnalysis/files/AnalysisHWSample.docx
@@ -103,6 +103,64 @@
     </w:p>
     <w:p>
       <w:pPr>
+        <w:spacing w:after="120" w:before="240" w:line="240" w:lineRule="auto"/>
+        <w:rPr>
+          <w:rFonts w:ascii="Arial" w:cs="Arial" w:eastAsia="Arial" w:hAnsi="Arial"/>
+          <w:i w:val="1"/>
+        </w:rPr>
+      </w:pPr>
+      <w:r>
+        <w:rPr>
+          <w:rFonts w:ascii="Arial" w:cs="Arial" w:eastAsia="Arial" w:hAnsi="Arial"/>
+          <w:i w:val="1"/>
+          <w:rtl w:val="0"/>
+        </w:rPr>
+        <w:t xml:space="preserve">Testing questions refer to the DoSomethingTester class given with the assignment. DoSomethingTester initializes an array of integers of size n configured according to input parameters. The required second argument indicates how the input array will be generated: (a)scending, (d)escending, (r)andom, or (m)ultiples/duplicates. If (m)ultiples/duplicates is the choice, a third argument indicating the number of duplicates must be provided as well. Note that the reported result for any numDuplicates less than n is subject to vagaries of random distribution. DoSomethingTester usage:</w:t>
+      </w:r>
+    </w:p>
+    <w:p>
+      <w:pPr>
+        <w:spacing w:after="240" w:before="240" w:line="288.00000000000006" w:lineRule="auto"/>
+        <w:ind w:left="720" w:firstLine="0"/>
+        <w:rPr>
+          <w:rFonts w:ascii="Source Code Pro" w:cs="Source Code Pro" w:eastAsia="Source Code Pro" w:hAnsi="Source Code Pro"/>
+          <w:i w:val="1"/>
+        </w:rPr>
+      </w:pPr>
+      <w:r>
+        <w:rPr>
+          <w:rFonts w:ascii="Source Code Pro" w:cs="Source Code Pro" w:eastAsia="Source Code Pro" w:hAnsi="Source Code Pro"/>
+          <w:i w:val="1"/>
+          <w:rtl w:val="0"/>
+        </w:rPr>
+        <w:t xml:space="preserve">$ java DoSomethingTester [array size n] [a | d | r | m numDuplicates]</w:t>
+      </w:r>
+    </w:p>
+    <w:p>
+      <w:pPr>
+        <w:spacing w:after="240" w:before="240" w:line="288.00000000000006" w:lineRule="auto"/>
+        <w:ind w:left="720" w:firstLine="0"/>
+        <w:rPr>
+          <w:rFonts w:ascii="Arial" w:cs="Arial" w:eastAsia="Arial" w:hAnsi="Arial"/>
+          <w:i w:val="1"/>
+        </w:rPr>
+      </w:pPr>
+      <w:r>
+        <w:rPr>
+          <w:rFonts w:ascii="Fira Mono" w:cs="Fira Mono" w:eastAsia="Fira Mono" w:hAnsi="Fira Mono"/>
+          <w:i w:val="1"/>
+          <w:rtl w:val="0"/>
+        </w:rPr>
+        <w:t xml:space="preserve">where a → ascending order, d → descending order, r → random order, and m → multiples/duplicates, requiring a third argument for the number of duplicates up to a maximum of n</w:t>
+      </w:r>
+      <w:r>
+        <w:rPr>
+          <w:rtl w:val="0"/>
+        </w:rPr>
+      </w:r>
+    </w:p>
+    <w:p>
+      <w:pPr>
         <w:pStyle w:val="Heading1"/>
         <w:spacing w:line="240" w:lineRule="auto"/>
         <w:rPr/>
@@ -114,64 +172,6 @@
           <w:rtl w:val="0"/>
         </w:rPr>
         <w:t xml:space="preserve">Algorithm: doSomething()</w:t>
-      </w:r>
-    </w:p>
-    <w:p>
-      <w:pPr>
-        <w:spacing w:after="120" w:before="240" w:line="240" w:lineRule="auto"/>
-        <w:rPr>
-          <w:rFonts w:ascii="Arial" w:cs="Arial" w:eastAsia="Arial" w:hAnsi="Arial"/>
-          <w:i w:val="1"/>
-        </w:rPr>
-      </w:pPr>
-      <w:r>
-        <w:rPr>
-          <w:rFonts w:ascii="Arial" w:cs="Arial" w:eastAsia="Arial" w:hAnsi="Arial"/>
-          <w:i w:val="1"/>
-          <w:rtl w:val="0"/>
-        </w:rPr>
-        <w:t xml:space="preserve">Testing questions in this section refer to the DoSomethingTester class given with the assignment. DoSomethingTester initializes an array of integers of size n configured according to input parameters. The required second argument indicates how the input array will be generated: (a)scending, (d)escending, (r)andom, or (m)ultiples/duplicates. If (m)ultiples/duplicates is the choice, a third argument indicating the number of duplicates must be provided as well. Note that the reported result for any numDuplicates less than n is subject to vagaries of random distribution. DoSomethingTester usage:</w:t>
-      </w:r>
-    </w:p>
-    <w:p>
-      <w:pPr>
-        <w:spacing w:after="240" w:before="240" w:line="288.00000000000006" w:lineRule="auto"/>
-        <w:ind w:left="720" w:firstLine="0"/>
-        <w:rPr>
-          <w:rFonts w:ascii="Source Code Pro" w:cs="Source Code Pro" w:eastAsia="Source Code Pro" w:hAnsi="Source Code Pro"/>
-          <w:i w:val="1"/>
-        </w:rPr>
-      </w:pPr>
-      <w:r>
-        <w:rPr>
-          <w:rFonts w:ascii="Source Code Pro" w:cs="Source Code Pro" w:eastAsia="Source Code Pro" w:hAnsi="Source Code Pro"/>
-          <w:i w:val="1"/>
-          <w:rtl w:val="0"/>
-        </w:rPr>
-        <w:t xml:space="preserve">$ java DoSomethingTester [array size n] [a | d | r | m numDuplicates]</w:t>
-      </w:r>
-    </w:p>
-    <w:p>
-      <w:pPr>
-        <w:spacing w:after="240" w:before="240" w:line="288.00000000000006" w:lineRule="auto"/>
-        <w:ind w:left="720" w:firstLine="0"/>
-        <w:rPr>
-          <w:rFonts w:ascii="Arial" w:cs="Arial" w:eastAsia="Arial" w:hAnsi="Arial"/>
-          <w:i w:val="1"/>
-        </w:rPr>
-      </w:pPr>
-      <w:r>
-        <w:rPr>
-          <w:rFonts w:ascii="Fira Mono" w:cs="Fira Mono" w:eastAsia="Fira Mono" w:hAnsi="Fira Mono"/>
-          <w:i w:val="1"/>
-          <w:rtl w:val="0"/>
-        </w:rPr>
-        <w:t xml:space="preserve">where a → ascending order, d → descending order, r → random order, and m → multiples/duplicates, requiring a third argument for the number of duplicates up to a maximum of n</w:t>
-      </w:r>
-      <w:r>
-        <w:rPr>
-          <w:rtl w:val="0"/>
-        </w:rPr>
       </w:r>
     </w:p>
     <w:p>

</xml_diff>